<commit_message>
check avalible of pushing
</commit_message>
<xml_diff>
--- a/Readme_RUS.docx
+++ b/Readme_RUS.docx
@@ -183,6 +183,18 @@
     <w:p>
       <w:pPr>
         <w:pStyle w:val="a3"/>
+        <w:jc w:val="left"/>
+      </w:pPr>
+      <w:r>
+        <w:rPr>
+          <w:lang w:val="en-US"/>
+        </w:rPr>
+        <w:t>gg</w:t>
+      </w:r>
+    </w:p>
+    <w:p>
+      <w:pPr>
+        <w:pStyle w:val="a3"/>
         <w:numPr>
           <w:ilvl w:val="0"/>
           <w:numId w:val="3"/>
@@ -481,12 +493,14 @@
         </w:rPr>
         <w:t xml:space="preserve"> </w:t>
       </w:r>
+      <w:proofErr w:type="spellStart"/>
       <w:r>
         <w:rPr>
           <w:lang w:val="en-US"/>
         </w:rPr>
         <w:t>read_player_command</w:t>
       </w:r>
+      <w:proofErr w:type="spellEnd"/>
       <w:r>
         <w:rPr>
           <w:lang w:val="en-US"/>
@@ -552,6 +566,119 @@
       <w:r>
         <w:t>)</w:t>
       </w:r>
+    </w:p>
+    <w:p>
+      <w:pPr>
+        <w:pStyle w:val="a3"/>
+        <w:jc w:val="left"/>
+      </w:pPr>
+      <w:r>
+        <w:t xml:space="preserve">Реализация проверок на конец игры. На входе массив (3*3) необходимо пробежаться по массиву и вернуть </w:t>
+      </w:r>
+      <w:proofErr w:type="gramStart"/>
+      <w:r>
+        <w:t>0</w:t>
+      </w:r>
+      <w:proofErr w:type="gramEnd"/>
+      <w:r>
+        <w:t xml:space="preserve"> если игра продолжается, 1 если победил игрок 1, 2 если победил игрок 2.</w:t>
+      </w:r>
+    </w:p>
+    <w:p>
+      <w:pPr>
+        <w:pStyle w:val="a3"/>
+        <w:jc w:val="left"/>
+        <w:rPr>
+          <w:lang w:val="en-US"/>
+        </w:rPr>
+      </w:pPr>
+      <w:r>
+        <w:t>Название</w:t>
+      </w:r>
+      <w:r>
+        <w:rPr>
+          <w:lang w:val="en-US"/>
+        </w:rPr>
+        <w:t xml:space="preserve"> </w:t>
+      </w:r>
+      <w:r>
+        <w:t>функции</w:t>
+      </w:r>
+      <w:r>
+        <w:rPr>
+          <w:lang w:val="en-US"/>
+        </w:rPr>
+        <w:t xml:space="preserve"> </w:t>
+      </w:r>
+      <w:proofErr w:type="spellStart"/>
+      <w:r>
+        <w:rPr>
+          <w:lang w:val="en-US"/>
+        </w:rPr>
+        <w:t>int</w:t>
+      </w:r>
+      <w:proofErr w:type="spellEnd"/>
+      <w:r>
+        <w:rPr>
+          <w:lang w:val="en-US"/>
+        </w:rPr>
+        <w:t xml:space="preserve"> </w:t>
+      </w:r>
+      <w:proofErr w:type="spellStart"/>
+      <w:r>
+        <w:rPr>
+          <w:lang w:val="en-US"/>
+        </w:rPr>
+        <w:t>check_winner</w:t>
+      </w:r>
+      <w:proofErr w:type="spellEnd"/>
+      <w:r>
+        <w:rPr>
+          <w:lang w:val="en-US"/>
+        </w:rPr>
+        <w:t xml:space="preserve"> </w:t>
+      </w:r>
+      <w:r>
+        <w:rPr>
+          <w:lang w:val="en-US"/>
+        </w:rPr>
+        <w:t>(</w:t>
+      </w:r>
+      <w:r>
+        <w:rPr>
+          <w:lang w:val="en-US"/>
+        </w:rPr>
+        <w:t>char</w:t>
+      </w:r>
+      <w:r>
+        <w:rPr>
+          <w:lang w:val="en-US"/>
+        </w:rPr>
+        <w:t xml:space="preserve"> ** </w:t>
+      </w:r>
+      <w:proofErr w:type="spellStart"/>
+      <w:r>
+        <w:rPr>
+          <w:lang w:val="en-US"/>
+        </w:rPr>
+        <w:t>arr</w:t>
+      </w:r>
+      <w:proofErr w:type="spellEnd"/>
+      <w:r>
+        <w:rPr>
+          <w:lang w:val="en-US"/>
+        </w:rPr>
+        <w:t>)</w:t>
+      </w:r>
+    </w:p>
+    <w:p>
+      <w:pPr>
+        <w:pStyle w:val="a3"/>
+        <w:jc w:val="left"/>
+        <w:rPr>
+          <w:lang w:val="en-US"/>
+        </w:rPr>
+      </w:pPr>
     </w:p>
     <w:p>
       <w:pPr>

</xml_diff>

<commit_message>
ready first version of readme_rus
</commit_message>
<xml_diff>
--- a/Readme_RUS.docx
+++ b/Readme_RUS.docx
@@ -185,6 +185,67 @@
         <w:pStyle w:val="a3"/>
         <w:jc w:val="left"/>
       </w:pPr>
+      <w:r>
+        <w:t>Реализация процедуры вывода текстового сообщения: «Конец игры! Победил игрок …»  На входе число 1 или 2, его необходимо вставить в текстовое поздравление. Название процедуры:</w:t>
+      </w:r>
+    </w:p>
+    <w:p>
+      <w:pPr>
+        <w:pStyle w:val="a3"/>
+        <w:jc w:val="left"/>
+        <w:rPr>
+          <w:lang w:val="en-US"/>
+        </w:rPr>
+      </w:pPr>
+      <w:proofErr w:type="gramStart"/>
+      <w:r>
+        <w:rPr>
+          <w:lang w:val="en-US"/>
+        </w:rPr>
+        <w:t>void</w:t>
+      </w:r>
+      <w:proofErr w:type="gramEnd"/>
+      <w:r>
+        <w:rPr>
+          <w:lang w:val="en-US"/>
+        </w:rPr>
+        <w:t xml:space="preserve"> </w:t>
+      </w:r>
+      <w:r>
+        <w:rPr>
+          <w:lang w:val="en-US"/>
+        </w:rPr>
+        <w:t>congratulations</w:t>
+      </w:r>
+      <w:r>
+        <w:rPr>
+          <w:lang w:val="en-US"/>
+        </w:rPr>
+        <w:t>(</w:t>
+      </w:r>
+      <w:proofErr w:type="spellStart"/>
+      <w:r>
+        <w:rPr>
+          <w:lang w:val="en-US"/>
+        </w:rPr>
+        <w:t>int</w:t>
+      </w:r>
+      <w:proofErr w:type="spellEnd"/>
+      <w:r>
+        <w:rPr>
+          <w:lang w:val="en-US"/>
+        </w:rPr>
+        <w:t xml:space="preserve"> x)</w:t>
+      </w:r>
+    </w:p>
+    <w:p>
+      <w:pPr>
+        <w:pStyle w:val="a3"/>
+        <w:jc w:val="left"/>
+        <w:rPr>
+          <w:lang w:val="en-US"/>
+        </w:rPr>
+      </w:pPr>
     </w:p>
     <w:p>
       <w:pPr>
@@ -362,7 +423,16 @@
         <w:jc w:val="left"/>
       </w:pPr>
       <w:r>
-        <w:t>Запись в соответствующую ячейку массива числа 1</w:t>
+        <w:t xml:space="preserve">Запись в соответствующую ячейку массива числа </w:t>
+      </w:r>
+      <w:r>
+        <w:t>«</w:t>
+      </w:r>
+      <w:r>
+        <w:t>1</w:t>
+      </w:r>
+      <w:r>
+        <w:t>»</w:t>
       </w:r>
     </w:p>
     <w:p>
@@ -440,7 +510,16 @@
         <w:jc w:val="left"/>
       </w:pPr>
       <w:r>
-        <w:t>Запись в соответствующую ячейку массива числа 2</w:t>
+        <w:t xml:space="preserve">Запись в соответствующую ячейку массива числа </w:t>
+      </w:r>
+      <w:r>
+        <w:t>«</w:t>
+      </w:r>
+      <w:r>
+        <w:t>2</w:t>
+      </w:r>
+      <w:r>
+        <w:t>»</w:t>
       </w:r>
     </w:p>
     <w:p>
@@ -697,6 +776,157 @@
         <w:pStyle w:val="a3"/>
         <w:jc w:val="left"/>
       </w:pPr>
+      <w:proofErr w:type="gramStart"/>
+      <w:r>
+        <w:t>Тесты) Написание 2 – 3 тестов для проверки работоспособности игры.</w:t>
+      </w:r>
+      <w:proofErr w:type="gramEnd"/>
+      <w:r>
+        <w:t xml:space="preserve">  Тесты должны быть реализованы в </w:t>
+      </w:r>
+      <w:r>
+        <w:t xml:space="preserve">отдельных </w:t>
+      </w:r>
+      <w:r>
+        <w:t>текстов</w:t>
+      </w:r>
+      <w:r>
+        <w:t>ых</w:t>
+      </w:r>
+      <w:r>
+        <w:t xml:space="preserve"> файл</w:t>
+      </w:r>
+      <w:r>
+        <w:t>ах</w:t>
+      </w:r>
+      <w:r>
+        <w:t>: строка 1</w:t>
+      </w:r>
+      <w:proofErr w:type="gramStart"/>
+      <w:r>
+        <w:t xml:space="preserve"> :</w:t>
+      </w:r>
+      <w:proofErr w:type="gramEnd"/>
+      <w:r>
+        <w:t xml:space="preserve"> набор координат </w:t>
+      </w:r>
+      <w:proofErr w:type="spellStart"/>
+      <w:r>
+        <w:t>х</w:t>
+      </w:r>
+      <w:proofErr w:type="spellEnd"/>
+      <w:r>
+        <w:t xml:space="preserve"> и </w:t>
+      </w:r>
+      <w:r>
+        <w:rPr>
+          <w:lang w:val="en-US"/>
+        </w:rPr>
+        <w:t>y</w:t>
+      </w:r>
+      <w:r>
+        <w:t>, строка 2: номер победителя (1 или 2). Пример:</w:t>
+      </w:r>
+    </w:p>
+    <w:p>
+      <w:pPr>
+        <w:pStyle w:val="a3"/>
+        <w:jc w:val="left"/>
+      </w:pPr>
+      <w:r>
+        <w:t xml:space="preserve"> 1 0 2 1 </w:t>
+      </w:r>
+      <w:proofErr w:type="spellStart"/>
+      <w:r>
+        <w:t>1</w:t>
+      </w:r>
+      <w:proofErr w:type="spellEnd"/>
+      <w:r>
+        <w:t xml:space="preserve"> </w:t>
+      </w:r>
+      <w:proofErr w:type="spellStart"/>
+      <w:r>
+        <w:t>1</w:t>
+      </w:r>
+      <w:proofErr w:type="spellEnd"/>
+      <w:r>
+        <w:t xml:space="preserve"> 0 </w:t>
+      </w:r>
+      <w:proofErr w:type="spellStart"/>
+      <w:r>
+        <w:t>0</w:t>
+      </w:r>
+      <w:proofErr w:type="spellEnd"/>
+      <w:r>
+        <w:t xml:space="preserve"> 1 2</w:t>
+      </w:r>
+    </w:p>
+    <w:p>
+      <w:pPr>
+        <w:pStyle w:val="a3"/>
+        <w:jc w:val="left"/>
+      </w:pPr>
+      <w:r>
+        <w:t>1</w:t>
+      </w:r>
+    </w:p>
+    <w:p>
+      <w:pPr>
+        <w:pStyle w:val="a3"/>
+        <w:jc w:val="left"/>
+      </w:pPr>
+      <w:r>
+        <w:rPr>
+          <w:noProof/>
+          <w:lang w:eastAsia="ru-RU"/>
+        </w:rPr>
+        <w:lastRenderedPageBreak/>
+        <w:drawing>
+          <wp:inline distT="0" distB="0" distL="0" distR="0">
+            <wp:extent cx="2168195" cy="665172"/>
+            <wp:effectExtent l="19050" t="0" r="3505" b="0"/>
+            <wp:docPr id="1" name="Рисунок 1"/>
+            <wp:cNvGraphicFramePr>
+              <a:graphicFrameLocks xmlns:a="http://schemas.openxmlformats.org/drawingml/2006/main" noChangeAspect="1"/>
+            </wp:cNvGraphicFramePr>
+            <a:graphic xmlns:a="http://schemas.openxmlformats.org/drawingml/2006/main">
+              <a:graphicData uri="http://schemas.openxmlformats.org/drawingml/2006/picture">
+                <pic:pic xmlns:pic="http://schemas.openxmlformats.org/drawingml/2006/picture">
+                  <pic:nvPicPr>
+                    <pic:cNvPr id="0" name="Picture 1"/>
+                    <pic:cNvPicPr>
+                      <a:picLocks noChangeAspect="1" noChangeArrowheads="1"/>
+                    </pic:cNvPicPr>
+                  </pic:nvPicPr>
+                  <pic:blipFill>
+                    <a:blip r:embed="rId5"/>
+                    <a:srcRect/>
+                    <a:stretch>
+                      <a:fillRect/>
+                    </a:stretch>
+                  </pic:blipFill>
+                  <pic:spPr bwMode="auto">
+                    <a:xfrm>
+                      <a:off x="0" y="0"/>
+                      <a:ext cx="2168053" cy="665128"/>
+                    </a:xfrm>
+                    <a:prstGeom prst="rect">
+                      <a:avLst/>
+                    </a:prstGeom>
+                    <a:noFill/>
+                    <a:ln w="9525">
+                      <a:noFill/>
+                      <a:miter lim="800000"/>
+                      <a:headEnd/>
+                      <a:tailEnd/>
+                    </a:ln>
+                  </pic:spPr>
+                </pic:pic>
+              </a:graphicData>
+            </a:graphic>
+          </wp:inline>
+        </w:drawing>
+      </w:r>
     </w:p>
     <w:p>
       <w:pPr>
@@ -1195,6 +1425,36 @@
       <w:ind w:left="720"/>
       <w:contextualSpacing/>
     </w:pPr>
+  </w:style>
+  <w:style w:type="paragraph" w:styleId="a4">
+    <w:name w:val="Balloon Text"/>
+    <w:basedOn w:val="a"/>
+    <w:link w:val="a5"/>
+    <w:uiPriority w:val="99"/>
+    <w:semiHidden/>
+    <w:unhideWhenUsed/>
+    <w:rsid w:val="008511F1"/>
+    <w:pPr>
+      <w:spacing w:before="0" w:line="240" w:lineRule="auto"/>
+    </w:pPr>
+    <w:rPr>
+      <w:rFonts w:ascii="Tahoma" w:hAnsi="Tahoma" w:cs="Tahoma"/>
+      <w:sz w:val="16"/>
+      <w:szCs w:val="16"/>
+    </w:rPr>
+  </w:style>
+  <w:style w:type="character" w:customStyle="1" w:styleId="a5">
+    <w:name w:val="Текст выноски Знак"/>
+    <w:basedOn w:val="a0"/>
+    <w:link w:val="a4"/>
+    <w:uiPriority w:val="99"/>
+    <w:semiHidden/>
+    <w:rsid w:val="008511F1"/>
+    <w:rPr>
+      <w:rFonts w:ascii="Tahoma" w:hAnsi="Tahoma" w:cs="Tahoma"/>
+      <w:sz w:val="16"/>
+      <w:szCs w:val="16"/>
+    </w:rPr>
   </w:style>
 </w:styles>
 </file>

</xml_diff>

<commit_message>
in readme change char arr into int arr
</commit_message>
<xml_diff>
--- a/Readme_RUS.docx
+++ b/Readme_RUS.docx
@@ -298,14 +298,16 @@
       <w:r>
         <w:t>(</w:t>
       </w:r>
-      <w:r>
-        <w:rPr>
-          <w:lang w:val="en-US"/>
-        </w:rPr>
-        <w:t>char</w:t>
-      </w:r>
-      <w:r>
-        <w:t xml:space="preserve"> ** </w:t>
+      <w:proofErr w:type="spellStart"/>
+      <w:r>
+        <w:rPr>
+          <w:lang w:val="en-US"/>
+        </w:rPr>
+        <w:t>int</w:t>
+      </w:r>
+      <w:proofErr w:type="spellEnd"/>
+      <w:r>
+        <w:t xml:space="preserve"> </w:t>
       </w:r>
       <w:proofErr w:type="spellStart"/>
       <w:r>
@@ -315,6 +317,12 @@
         <w:t>arr</w:t>
       </w:r>
       <w:proofErr w:type="spellEnd"/>
+      <w:r>
+        <w:rPr>
+          <w:lang w:val="en-US"/>
+        </w:rPr>
+        <w:t>[3][3]</w:t>
+      </w:r>
       <w:r>
         <w:t>)</w:t>
       </w:r>
@@ -536,6 +544,7 @@
           <w:lang w:val="en-US"/>
         </w:rPr>
       </w:pPr>
+      <w:proofErr w:type="gramStart"/>
       <w:r>
         <w:t>Название</w:t>
       </w:r>
@@ -580,17 +589,19 @@
         </w:rPr>
         <w:t>(</w:t>
       </w:r>
-      <w:r>
-        <w:rPr>
-          <w:lang w:val="en-US"/>
-        </w:rPr>
-        <w:t>char</w:t>
-      </w:r>
-      <w:r>
-        <w:rPr>
-          <w:lang w:val="en-US"/>
-        </w:rPr>
-        <w:t xml:space="preserve"> ** </w:t>
+      <w:proofErr w:type="spellStart"/>
+      <w:r>
+        <w:rPr>
+          <w:lang w:val="en-US"/>
+        </w:rPr>
+        <w:t>int</w:t>
+      </w:r>
+      <w:proofErr w:type="spellEnd"/>
+      <w:r>
+        <w:rPr>
+          <w:lang w:val="en-US"/>
+        </w:rPr>
+        <w:t xml:space="preserve"> </w:t>
       </w:r>
       <w:proofErr w:type="spellStart"/>
       <w:r>
@@ -604,8 +615,21 @@
         <w:rPr>
           <w:lang w:val="en-US"/>
         </w:rPr>
+        <w:t>[3][3]</w:t>
+      </w:r>
+      <w:r>
+        <w:rPr>
+          <w:lang w:val="en-US"/>
+        </w:rPr>
         <w:t>)</w:t>
       </w:r>
+      <w:r>
+        <w:rPr>
+          <w:lang w:val="en-US"/>
+        </w:rPr>
+        <w:t>)</w:t>
+      </w:r>
+      <w:proofErr w:type="gramEnd"/>
     </w:p>
     <w:p>
       <w:pPr>
@@ -665,6 +689,7 @@
           <w:lang w:val="en-US"/>
         </w:rPr>
       </w:pPr>
+      <w:proofErr w:type="gramStart"/>
       <w:r>
         <w:t>Название</w:t>
       </w:r>
@@ -717,17 +742,19 @@
         </w:rPr>
         <w:t>(</w:t>
       </w:r>
-      <w:r>
-        <w:rPr>
-          <w:lang w:val="en-US"/>
-        </w:rPr>
-        <w:t>char</w:t>
-      </w:r>
-      <w:r>
-        <w:rPr>
-          <w:lang w:val="en-US"/>
-        </w:rPr>
-        <w:t xml:space="preserve"> ** </w:t>
+      <w:proofErr w:type="spellStart"/>
+      <w:r>
+        <w:rPr>
+          <w:lang w:val="en-US"/>
+        </w:rPr>
+        <w:t>int</w:t>
+      </w:r>
+      <w:proofErr w:type="spellEnd"/>
+      <w:r>
+        <w:rPr>
+          <w:lang w:val="en-US"/>
+        </w:rPr>
+        <w:t xml:space="preserve"> </w:t>
       </w:r>
       <w:proofErr w:type="spellStart"/>
       <w:r>
@@ -741,8 +768,21 @@
         <w:rPr>
           <w:lang w:val="en-US"/>
         </w:rPr>
+        <w:t>[3][3]</w:t>
+      </w:r>
+      <w:r>
+        <w:rPr>
+          <w:lang w:val="en-US"/>
+        </w:rPr>
         <w:t>)</w:t>
       </w:r>
+      <w:r>
+        <w:rPr>
+          <w:lang w:val="en-US"/>
+        </w:rPr>
+        <w:t>)</w:t>
+      </w:r>
+      <w:proofErr w:type="gramEnd"/>
     </w:p>
     <w:p>
       <w:pPr>

</xml_diff>